<commit_message>
28 oct 2020 6.25
</commit_message>
<xml_diff>
--- a/documentation.docx
+++ b/documentation.docx
@@ -222,7 +222,6 @@
           <w:lang w:val="en-US"/>
         </w:rPr>
       </w:pPr>
-      <w:bookmarkStart w:id="0" w:name="_GoBack"/>
       <w:r>
         <w:drawing>
           <wp:inline distT="0" distB="0" distL="114300" distR="114300">
@@ -266,7 +265,6 @@
           </wp:inline>
         </w:drawing>
       </w:r>
-      <w:bookmarkEnd w:id="0"/>
     </w:p>
     <w:p>
       <w:pPr>
@@ -909,12 +907,16 @@
       <w:r>
         <w:rPr>
           <w:rFonts w:hint="default"/>
-          <w:b/>
-          <w:bCs/>
+          <w:b w:val="0"/>
+          <w:bCs w:val="0"/>
+          <w:i/>
+          <w:iCs/>
           <w:lang w:val="en-US"/>
         </w:rPr>
         <w:t xml:space="preserve">BaseModel </w:t>
       </w:r>
+      <w:bookmarkStart w:id="0" w:name="_GoBack"/>
+      <w:bookmarkEnd w:id="0"/>
       <w:r>
         <w:rPr>
           <w:rFonts w:hint="default"/>
@@ -925,8 +927,10 @@
       <w:r>
         <w:rPr>
           <w:rFonts w:hint="default"/>
-          <w:b/>
-          <w:bCs/>
+          <w:b w:val="0"/>
+          <w:bCs w:val="0"/>
+          <w:i/>
+          <w:iCs/>
           <w:lang w:val="en-US"/>
         </w:rPr>
         <w:t xml:space="preserve">pydantic </w:t>
@@ -952,13 +956,24 @@
           <w:rFonts w:hint="default"/>
           <w:lang w:val="en-US"/>
         </w:rPr>
-        <w:t xml:space="preserve">For the PUT request, the data submitted from body(here, item{} ) could be received by </w:t>
-      </w:r>
-      <w:r>
-        <w:rPr>
-          <w:rFonts w:hint="default"/>
-          <w:b/>
-          <w:bCs/>
+        <w:t>For the PUT request, the data submitted from body(here, item{} ) could be received by</w:t>
+      </w:r>
+      <w:r>
+        <w:rPr>
+          <w:rFonts w:hint="default"/>
+          <w:b w:val="0"/>
+          <w:bCs w:val="0"/>
+          <w:lang w:val="en-US"/>
+        </w:rPr>
+        <w:t xml:space="preserve"> </w:t>
+      </w:r>
+      <w:r>
+        <w:rPr>
+          <w:rFonts w:hint="default"/>
+          <w:b w:val="0"/>
+          <w:bCs w:val="0"/>
+          <w:i/>
+          <w:iCs/>
           <w:lang w:val="en-US"/>
         </w:rPr>
         <w:t>update_item</w:t>
@@ -966,9 +981,18 @@
       <w:r>
         <w:rPr>
           <w:rFonts w:hint="default"/>
-          <w:lang w:val="en-US"/>
-        </w:rPr>
-        <w:t xml:space="preserve"> function</w:t>
+          <w:b w:val="0"/>
+          <w:bCs w:val="0"/>
+          <w:lang w:val="en-US"/>
+        </w:rPr>
+        <w:t xml:space="preserve"> </w:t>
+      </w:r>
+      <w:r>
+        <w:rPr>
+          <w:rFonts w:hint="default"/>
+          <w:lang w:val="en-US"/>
+        </w:rPr>
+        <w:t>function</w:t>
       </w:r>
     </w:p>
     <w:p>
@@ -1215,16 +1239,667 @@
         <w:ind w:leftChars="200"/>
         <w:jc w:val="both"/>
         <w:rPr>
-          <w:rFonts w:hint="default" w:ascii="Times New Roman" w:hAnsi="Times New Roman" w:eastAsia="SimSun" w:cs="Times New Roman"/>
+          <w:rFonts w:hint="default" w:hAnsi="Times New Roman" w:eastAsia="SimSun" w:cs="Times New Roman" w:asciiTheme="minorAscii"/>
           <w:i w:val="0"/>
           <w:caps w:val="0"/>
           <w:color w:val="000000"/>
           <w:spacing w:val="0"/>
           <w:sz w:val="27"/>
           <w:szCs w:val="27"/>
-          <w:lang w:val="en-US"/>
-        </w:rPr>
-      </w:pPr>
+        </w:rPr>
+      </w:pPr>
+    </w:p>
+    <w:p>
+      <w:pPr>
+        <w:ind w:leftChars="200"/>
+        <w:jc w:val="both"/>
+        <w:rPr>
+          <w:rFonts w:hint="default" w:hAnsi="Times New Roman" w:eastAsia="SimSun" w:cs="Times New Roman" w:asciiTheme="minorAscii"/>
+          <w:b/>
+          <w:bCs/>
+          <w:i w:val="0"/>
+          <w:caps w:val="0"/>
+          <w:color w:val="000000"/>
+          <w:spacing w:val="0"/>
+          <w:sz w:val="27"/>
+          <w:szCs w:val="27"/>
+          <w:lang w:val="en-US"/>
+        </w:rPr>
+      </w:pPr>
+      <w:r>
+        <w:rPr>
+          <w:rFonts w:hint="default" w:hAnsi="Times New Roman" w:eastAsia="SimSun" w:cs="Times New Roman" w:asciiTheme="minorAscii"/>
+          <w:b/>
+          <w:bCs/>
+          <w:i w:val="0"/>
+          <w:caps w:val="0"/>
+          <w:color w:val="000000"/>
+          <w:spacing w:val="0"/>
+          <w:sz w:val="27"/>
+          <w:szCs w:val="27"/>
+          <w:lang w:val="en-US"/>
+        </w:rPr>
+        <w:t>Flask</w:t>
+      </w:r>
+    </w:p>
+    <w:p>
+      <w:pPr>
+        <w:ind w:leftChars="200"/>
+        <w:jc w:val="both"/>
+        <w:rPr>
+          <w:rFonts w:hint="default" w:hAnsi="Times New Roman" w:eastAsia="SimSun" w:cs="Times New Roman" w:asciiTheme="minorAscii"/>
+          <w:b/>
+          <w:bCs/>
+          <w:i w:val="0"/>
+          <w:caps w:val="0"/>
+          <w:color w:val="000000"/>
+          <w:spacing w:val="0"/>
+          <w:sz w:val="27"/>
+          <w:szCs w:val="27"/>
+          <w:lang w:val="en-US"/>
+        </w:rPr>
+      </w:pPr>
+    </w:p>
+    <w:p>
+      <w:pPr>
+        <w:ind w:left="400" w:leftChars="200" w:firstLine="420" w:firstLineChars="0"/>
+        <w:jc w:val="both"/>
+        <w:rPr>
+          <w:rFonts w:hint="default" w:hAnsi="Times New Roman" w:eastAsia="SimSun" w:cs="Times New Roman" w:asciiTheme="minorAscii"/>
+          <w:b w:val="0"/>
+          <w:bCs w:val="0"/>
+          <w:i w:val="0"/>
+          <w:caps w:val="0"/>
+          <w:color w:val="000000"/>
+          <w:spacing w:val="0"/>
+          <w:sz w:val="20"/>
+          <w:szCs w:val="20"/>
+          <w:lang w:val="en-US"/>
+        </w:rPr>
+      </w:pPr>
+      <w:r>
+        <w:rPr>
+          <w:rFonts w:hint="default" w:hAnsi="Times New Roman" w:eastAsia="SimSun" w:cs="Times New Roman" w:asciiTheme="minorAscii"/>
+          <w:b w:val="0"/>
+          <w:bCs w:val="0"/>
+          <w:i w:val="0"/>
+          <w:color w:val="000000"/>
+          <w:spacing w:val="0"/>
+          <w:sz w:val="20"/>
+          <w:szCs w:val="20"/>
+          <w:lang w:val="en-US"/>
+        </w:rPr>
+        <w:t>I</w:t>
+      </w:r>
+      <w:r>
+        <w:rPr>
+          <w:rFonts w:hint="default" w:hAnsi="Times New Roman" w:eastAsia="SimSun" w:cs="Times New Roman" w:asciiTheme="minorAscii"/>
+          <w:b w:val="0"/>
+          <w:bCs w:val="0"/>
+          <w:i w:val="0"/>
+          <w:caps w:val="0"/>
+          <w:color w:val="000000"/>
+          <w:spacing w:val="0"/>
+          <w:sz w:val="20"/>
+          <w:szCs w:val="20"/>
+          <w:lang w:val="en-US"/>
+        </w:rPr>
+        <w:t>mporting flask</w:t>
+      </w:r>
+    </w:p>
+    <w:p>
+      <w:pPr>
+        <w:ind w:left="840" w:leftChars="0" w:firstLine="420" w:firstLineChars="0"/>
+        <w:jc w:val="both"/>
+        <w:rPr>
+          <w:rFonts w:hint="default" w:hAnsi="Times New Roman" w:eastAsia="SimSun" w:cs="Times New Roman" w:asciiTheme="minorAscii"/>
+          <w:b w:val="0"/>
+          <w:bCs w:val="0"/>
+          <w:i w:val="0"/>
+          <w:caps w:val="0"/>
+          <w:color w:val="000000"/>
+          <w:spacing w:val="0"/>
+          <w:sz w:val="20"/>
+          <w:szCs w:val="20"/>
+          <w:lang w:val="en-US"/>
+        </w:rPr>
+      </w:pPr>
+      <w:r>
+        <w:rPr>
+          <w:rFonts w:hint="default" w:hAnsi="Times New Roman" w:eastAsia="SimSun" w:cs="Times New Roman" w:asciiTheme="minorAscii"/>
+          <w:b w:val="0"/>
+          <w:bCs w:val="0"/>
+          <w:i w:val="0"/>
+          <w:caps w:val="0"/>
+          <w:color w:val="000000"/>
+          <w:spacing w:val="0"/>
+          <w:sz w:val="20"/>
+          <w:szCs w:val="20"/>
+          <w:lang w:val="en-US"/>
+        </w:rPr>
+        <w:t>app variable is initialised to Flask</w:t>
+      </w:r>
+    </w:p>
+    <w:p>
+      <w:pPr>
+        <w:ind w:left="840" w:leftChars="0" w:firstLine="420" w:firstLineChars="0"/>
+        <w:jc w:val="both"/>
+        <w:rPr>
+          <w:rFonts w:hint="default" w:hAnsi="Times New Roman" w:eastAsia="SimSun" w:cs="Times New Roman" w:asciiTheme="minorAscii"/>
+          <w:b w:val="0"/>
+          <w:bCs w:val="0"/>
+          <w:i w:val="0"/>
+          <w:caps w:val="0"/>
+          <w:color w:val="000000"/>
+          <w:spacing w:val="0"/>
+          <w:sz w:val="20"/>
+          <w:szCs w:val="20"/>
+          <w:lang w:val="en-US"/>
+        </w:rPr>
+      </w:pPr>
+      <w:r>
+        <w:drawing>
+          <wp:inline distT="0" distB="0" distL="114300" distR="114300">
+            <wp:extent cx="1733550" cy="607060"/>
+            <wp:effectExtent l="0" t="0" r="0" b="2540"/>
+            <wp:docPr id="2" name="Picture 2"/>
+            <wp:cNvGraphicFramePr>
+              <a:graphicFrameLocks xmlns:a="http://schemas.openxmlformats.org/drawingml/2006/main" noChangeAspect="1"/>
+            </wp:cNvGraphicFramePr>
+            <a:graphic xmlns:a="http://schemas.openxmlformats.org/drawingml/2006/main">
+              <a:graphicData uri="http://schemas.openxmlformats.org/drawingml/2006/picture">
+                <pic:pic xmlns:pic="http://schemas.openxmlformats.org/drawingml/2006/picture">
+                  <pic:nvPicPr>
+                    <pic:cNvPr id="2" name="Picture 2"/>
+                    <pic:cNvPicPr>
+                      <a:picLocks noChangeAspect="1"/>
+                    </pic:cNvPicPr>
+                  </pic:nvPicPr>
+                  <pic:blipFill>
+                    <a:blip r:embed="rId16"/>
+                    <a:stretch>
+                      <a:fillRect/>
+                    </a:stretch>
+                  </pic:blipFill>
+                  <pic:spPr>
+                    <a:xfrm>
+                      <a:off x="0" y="0"/>
+                      <a:ext cx="1733550" cy="607060"/>
+                    </a:xfrm>
+                    <a:prstGeom prst="rect">
+                      <a:avLst/>
+                    </a:prstGeom>
+                    <a:noFill/>
+                    <a:ln>
+                      <a:noFill/>
+                    </a:ln>
+                  </pic:spPr>
+                </pic:pic>
+              </a:graphicData>
+            </a:graphic>
+          </wp:inline>
+        </w:drawing>
+      </w:r>
+    </w:p>
+    <w:p>
+      <w:pPr>
+        <w:ind w:left="400" w:leftChars="200" w:firstLine="420" w:firstLineChars="0"/>
+        <w:jc w:val="both"/>
+        <w:rPr>
+          <w:rFonts w:hint="default" w:hAnsi="Times New Roman" w:eastAsia="SimSun" w:cs="Times New Roman" w:asciiTheme="minorAscii"/>
+          <w:b w:val="0"/>
+          <w:bCs w:val="0"/>
+          <w:i w:val="0"/>
+          <w:caps w:val="0"/>
+          <w:color w:val="000000"/>
+          <w:spacing w:val="0"/>
+          <w:sz w:val="20"/>
+          <w:szCs w:val="20"/>
+          <w:lang w:val="en-US"/>
+        </w:rPr>
+      </w:pPr>
+    </w:p>
+    <w:p>
+      <w:pPr>
+        <w:ind w:left="400" w:leftChars="200" w:firstLine="420" w:firstLineChars="0"/>
+        <w:jc w:val="both"/>
+        <w:rPr>
+          <w:rFonts w:hint="default" w:hAnsi="Times New Roman" w:eastAsia="SimSun" w:cs="Times New Roman" w:asciiTheme="minorAscii"/>
+          <w:b w:val="0"/>
+          <w:bCs w:val="0"/>
+          <w:i w:val="0"/>
+          <w:caps w:val="0"/>
+          <w:color w:val="000000"/>
+          <w:spacing w:val="0"/>
+          <w:sz w:val="20"/>
+          <w:szCs w:val="20"/>
+          <w:lang w:val="en-US"/>
+        </w:rPr>
+      </w:pPr>
+      <w:r>
+        <w:rPr>
+          <w:rFonts w:hint="default" w:hAnsi="Times New Roman" w:eastAsia="SimSun" w:cs="Times New Roman" w:asciiTheme="minorAscii"/>
+          <w:b w:val="0"/>
+          <w:bCs w:val="0"/>
+          <w:i w:val="0"/>
+          <w:color w:val="000000"/>
+          <w:spacing w:val="0"/>
+          <w:sz w:val="20"/>
+          <w:szCs w:val="20"/>
+          <w:lang w:val="en-US"/>
+        </w:rPr>
+        <w:t>R</w:t>
+      </w:r>
+      <w:r>
+        <w:rPr>
+          <w:rFonts w:hint="default" w:hAnsi="Times New Roman" w:eastAsia="SimSun" w:cs="Times New Roman" w:asciiTheme="minorAscii"/>
+          <w:b w:val="0"/>
+          <w:bCs w:val="0"/>
+          <w:i w:val="0"/>
+          <w:caps w:val="0"/>
+          <w:color w:val="000000"/>
+          <w:spacing w:val="0"/>
+          <w:sz w:val="20"/>
+          <w:szCs w:val="20"/>
+          <w:lang w:val="en-US"/>
+        </w:rPr>
+        <w:t>un flask application</w:t>
+      </w:r>
+    </w:p>
+    <w:p>
+      <w:pPr>
+        <w:ind w:left="818" w:leftChars="409" w:firstLine="420" w:firstLineChars="0"/>
+        <w:jc w:val="both"/>
+        <w:rPr>
+          <w:rFonts w:hint="default" w:hAnsi="Times New Roman" w:eastAsia="SimSun" w:cs="Times New Roman" w:asciiTheme="minorAscii"/>
+          <w:b w:val="0"/>
+          <w:bCs w:val="0"/>
+          <w:i w:val="0"/>
+          <w:caps w:val="0"/>
+          <w:color w:val="000000"/>
+          <w:spacing w:val="0"/>
+          <w:sz w:val="20"/>
+          <w:szCs w:val="20"/>
+          <w:lang w:val="en-US"/>
+        </w:rPr>
+      </w:pPr>
+      <w:r>
+        <w:rPr>
+          <w:rFonts w:hint="default" w:hAnsi="Times New Roman" w:eastAsia="SimSun" w:cs="Times New Roman" w:asciiTheme="minorAscii"/>
+          <w:b w:val="0"/>
+          <w:bCs w:val="0"/>
+          <w:i w:val="0"/>
+          <w:caps w:val="0"/>
+          <w:color w:val="000000"/>
+          <w:spacing w:val="0"/>
+          <w:sz w:val="20"/>
+          <w:szCs w:val="20"/>
+          <w:lang w:val="en-US"/>
+        </w:rPr>
+        <w:t>The environment variable ‘FLASK_APP’ is updated to the name of the flask file. And using the command ‘flask run’, the server is started</w:t>
+      </w:r>
+    </w:p>
+    <w:p>
+      <w:pPr>
+        <w:ind w:left="400" w:leftChars="200" w:firstLine="420" w:firstLineChars="0"/>
+        <w:jc w:val="both"/>
+        <w:rPr>
+          <w:rFonts w:hint="default" w:hAnsi="Times New Roman" w:eastAsia="SimSun" w:cs="Times New Roman" w:asciiTheme="minorAscii"/>
+          <w:b w:val="0"/>
+          <w:bCs w:val="0"/>
+          <w:i w:val="0"/>
+          <w:caps w:val="0"/>
+          <w:color w:val="000000"/>
+          <w:spacing w:val="0"/>
+          <w:sz w:val="20"/>
+          <w:szCs w:val="20"/>
+          <w:lang w:val="en-US"/>
+        </w:rPr>
+      </w:pPr>
+    </w:p>
+    <w:p>
+      <w:pPr>
+        <w:ind w:left="818" w:leftChars="409" w:firstLine="420" w:firstLineChars="0"/>
+        <w:jc w:val="both"/>
+        <w:rPr>
+          <w:rFonts w:hint="default" w:hAnsi="Times New Roman" w:eastAsia="SimSun" w:cs="Times New Roman" w:asciiTheme="minorAscii"/>
+          <w:b w:val="0"/>
+          <w:bCs w:val="0"/>
+          <w:i w:val="0"/>
+          <w:caps w:val="0"/>
+          <w:color w:val="000000"/>
+          <w:spacing w:val="0"/>
+          <w:sz w:val="20"/>
+          <w:szCs w:val="20"/>
+          <w:lang w:val="en-US"/>
+        </w:rPr>
+      </w:pPr>
+      <w:r>
+        <w:drawing>
+          <wp:inline distT="0" distB="0" distL="114300" distR="114300">
+            <wp:extent cx="5252720" cy="2113915"/>
+            <wp:effectExtent l="0" t="0" r="5080" b="635"/>
+            <wp:docPr id="1" name="Picture 1"/>
+            <wp:cNvGraphicFramePr>
+              <a:graphicFrameLocks xmlns:a="http://schemas.openxmlformats.org/drawingml/2006/main" noChangeAspect="1"/>
+            </wp:cNvGraphicFramePr>
+            <a:graphic xmlns:a="http://schemas.openxmlformats.org/drawingml/2006/main">
+              <a:graphicData uri="http://schemas.openxmlformats.org/drawingml/2006/picture">
+                <pic:pic xmlns:pic="http://schemas.openxmlformats.org/drawingml/2006/picture">
+                  <pic:nvPicPr>
+                    <pic:cNvPr id="1" name="Picture 1"/>
+                    <pic:cNvPicPr>
+                      <a:picLocks noChangeAspect="1"/>
+                    </pic:cNvPicPr>
+                  </pic:nvPicPr>
+                  <pic:blipFill>
+                    <a:blip r:embed="rId17"/>
+                    <a:stretch>
+                      <a:fillRect/>
+                    </a:stretch>
+                  </pic:blipFill>
+                  <pic:spPr>
+                    <a:xfrm>
+                      <a:off x="0" y="0"/>
+                      <a:ext cx="5252720" cy="2113915"/>
+                    </a:xfrm>
+                    <a:prstGeom prst="rect">
+                      <a:avLst/>
+                    </a:prstGeom>
+                    <a:noFill/>
+                    <a:ln>
+                      <a:noFill/>
+                    </a:ln>
+                  </pic:spPr>
+                </pic:pic>
+              </a:graphicData>
+            </a:graphic>
+          </wp:inline>
+        </w:drawing>
+      </w:r>
+    </w:p>
+    <w:p>
+      <w:pPr>
+        <w:ind w:leftChars="200"/>
+        <w:jc w:val="both"/>
+        <w:rPr>
+          <w:rFonts w:hint="default" w:hAnsi="Times New Roman" w:eastAsia="SimSun" w:cs="Times New Roman" w:asciiTheme="minorAscii"/>
+          <w:b/>
+          <w:bCs/>
+          <w:i w:val="0"/>
+          <w:caps w:val="0"/>
+          <w:color w:val="000000"/>
+          <w:spacing w:val="0"/>
+          <w:sz w:val="27"/>
+          <w:szCs w:val="27"/>
+          <w:lang w:val="en-US"/>
+        </w:rPr>
+      </w:pPr>
+    </w:p>
+    <w:p>
+      <w:pPr>
+        <w:ind w:leftChars="200"/>
+        <w:jc w:val="both"/>
+        <w:rPr>
+          <w:rFonts w:hint="default" w:hAnsi="Times New Roman" w:eastAsia="SimSun" w:cs="Times New Roman" w:asciiTheme="minorAscii"/>
+          <w:b/>
+          <w:bCs/>
+          <w:i w:val="0"/>
+          <w:caps w:val="0"/>
+          <w:color w:val="000000"/>
+          <w:spacing w:val="0"/>
+          <w:sz w:val="27"/>
+          <w:szCs w:val="27"/>
+          <w:lang w:val="en-US"/>
+        </w:rPr>
+      </w:pPr>
+    </w:p>
+    <w:p>
+      <w:pPr>
+        <w:ind w:leftChars="200"/>
+        <w:jc w:val="both"/>
+        <w:rPr>
+          <w:rFonts w:hint="default" w:hAnsi="Times New Roman" w:eastAsia="SimSun" w:cs="Times New Roman" w:asciiTheme="minorAscii"/>
+          <w:i w:val="0"/>
+          <w:caps w:val="0"/>
+          <w:color w:val="000000"/>
+          <w:spacing w:val="0"/>
+          <w:sz w:val="27"/>
+          <w:szCs w:val="27"/>
+          <w:lang w:val="en-US"/>
+        </w:rPr>
+      </w:pPr>
+      <w:r>
+        <w:drawing>
+          <wp:inline distT="0" distB="0" distL="114300" distR="114300">
+            <wp:extent cx="3051175" cy="865505"/>
+            <wp:effectExtent l="0" t="0" r="15875" b="10795"/>
+            <wp:docPr id="11" name="Picture 3"/>
+            <wp:cNvGraphicFramePr>
+              <a:graphicFrameLocks xmlns:a="http://schemas.openxmlformats.org/drawingml/2006/main" noChangeAspect="1"/>
+            </wp:cNvGraphicFramePr>
+            <a:graphic xmlns:a="http://schemas.openxmlformats.org/drawingml/2006/main">
+              <a:graphicData uri="http://schemas.openxmlformats.org/drawingml/2006/picture">
+                <pic:pic xmlns:pic="http://schemas.openxmlformats.org/drawingml/2006/picture">
+                  <pic:nvPicPr>
+                    <pic:cNvPr id="11" name="Picture 3"/>
+                    <pic:cNvPicPr>
+                      <a:picLocks noChangeAspect="1"/>
+                    </pic:cNvPicPr>
+                  </pic:nvPicPr>
+                  <pic:blipFill>
+                    <a:blip r:embed="rId18"/>
+                    <a:srcRect r="5506" b="22994"/>
+                    <a:stretch>
+                      <a:fillRect/>
+                    </a:stretch>
+                  </pic:blipFill>
+                  <pic:spPr>
+                    <a:xfrm>
+                      <a:off x="0" y="0"/>
+                      <a:ext cx="3051175" cy="865505"/>
+                    </a:xfrm>
+                    <a:prstGeom prst="rect">
+                      <a:avLst/>
+                    </a:prstGeom>
+                    <a:noFill/>
+                    <a:ln>
+                      <a:noFill/>
+                    </a:ln>
+                  </pic:spPr>
+                </pic:pic>
+              </a:graphicData>
+            </a:graphic>
+          </wp:inline>
+        </w:drawing>
+      </w:r>
+      <w:r>
+        <w:rPr>
+          <w:rFonts w:hint="default"/>
+          <w:lang w:val="en-US"/>
+        </w:rPr>
+        <w:t xml:space="preserve"> </w:t>
+      </w:r>
+      <w:r>
+        <w:drawing>
+          <wp:inline distT="0" distB="0" distL="114300" distR="114300">
+            <wp:extent cx="3000375" cy="892810"/>
+            <wp:effectExtent l="0" t="0" r="9525" b="2540"/>
+            <wp:docPr id="12" name="Picture 4"/>
+            <wp:cNvGraphicFramePr>
+              <a:graphicFrameLocks xmlns:a="http://schemas.openxmlformats.org/drawingml/2006/main" noChangeAspect="1"/>
+            </wp:cNvGraphicFramePr>
+            <a:graphic xmlns:a="http://schemas.openxmlformats.org/drawingml/2006/main">
+              <a:graphicData uri="http://schemas.openxmlformats.org/drawingml/2006/picture">
+                <pic:pic xmlns:pic="http://schemas.openxmlformats.org/drawingml/2006/picture">
+                  <pic:nvPicPr>
+                    <pic:cNvPr id="12" name="Picture 4"/>
+                    <pic:cNvPicPr>
+                      <a:picLocks noChangeAspect="1"/>
+                    </pic:cNvPicPr>
+                  </pic:nvPicPr>
+                  <pic:blipFill>
+                    <a:blip r:embed="rId19"/>
+                    <a:stretch>
+                      <a:fillRect/>
+                    </a:stretch>
+                  </pic:blipFill>
+                  <pic:spPr>
+                    <a:xfrm>
+                      <a:off x="0" y="0"/>
+                      <a:ext cx="3000375" cy="892810"/>
+                    </a:xfrm>
+                    <a:prstGeom prst="rect">
+                      <a:avLst/>
+                    </a:prstGeom>
+                    <a:noFill/>
+                    <a:ln>
+                      <a:noFill/>
+                    </a:ln>
+                  </pic:spPr>
+                </pic:pic>
+              </a:graphicData>
+            </a:graphic>
+          </wp:inline>
+        </w:drawing>
+      </w:r>
+    </w:p>
+    <w:p>
+      <w:pPr>
+        <w:ind w:leftChars="200"/>
+        <w:jc w:val="both"/>
+        <w:rPr>
+          <w:rFonts w:hint="default" w:ascii="Times New Roman" w:hAnsi="Times New Roman" w:eastAsia="SimSun" w:cs="Times New Roman"/>
+          <w:i w:val="0"/>
+          <w:caps w:val="0"/>
+          <w:color w:val="000000"/>
+          <w:spacing w:val="0"/>
+          <w:sz w:val="27"/>
+          <w:szCs w:val="27"/>
+        </w:rPr>
+      </w:pPr>
+    </w:p>
+    <w:p>
+      <w:pPr>
+        <w:ind w:leftChars="200"/>
+        <w:jc w:val="left"/>
+        <w:rPr>
+          <w:rFonts w:hint="default" w:ascii="Times New Roman" w:hAnsi="Times New Roman" w:eastAsia="SimSun" w:cs="Times New Roman"/>
+          <w:b w:val="0"/>
+          <w:bCs w:val="0"/>
+          <w:i w:val="0"/>
+          <w:caps w:val="0"/>
+          <w:color w:val="000000"/>
+          <w:spacing w:val="0"/>
+          <w:sz w:val="27"/>
+          <w:szCs w:val="27"/>
+          <w:lang w:val="en-US"/>
+        </w:rPr>
+      </w:pPr>
+      <w:r>
+        <w:rPr>
+          <w:rFonts w:hint="default" w:ascii="Times New Roman" w:hAnsi="Times New Roman" w:eastAsia="SimSun" w:cs="Times New Roman"/>
+          <w:i w:val="0"/>
+          <w:caps w:val="0"/>
+          <w:color w:val="000000"/>
+          <w:spacing w:val="0"/>
+          <w:sz w:val="27"/>
+          <w:szCs w:val="27"/>
+          <w:lang w:val="en-US"/>
+        </w:rPr>
+        <w:t xml:space="preserve">For the image shown in the left, The url is unique </w:t>
+      </w:r>
+      <w:r>
+        <w:rPr>
+          <w:rFonts w:hint="default" w:ascii="Times New Roman" w:hAnsi="Times New Roman" w:eastAsia="SimSun" w:cs="Times New Roman"/>
+          <w:b/>
+          <w:bCs/>
+          <w:i w:val="0"/>
+          <w:caps w:val="0"/>
+          <w:color w:val="000000"/>
+          <w:spacing w:val="0"/>
+          <w:sz w:val="27"/>
+          <w:szCs w:val="27"/>
+          <w:lang w:val="en-US"/>
+        </w:rPr>
+        <w:t xml:space="preserve">‘/about’ </w:t>
+      </w:r>
+      <w:r>
+        <w:rPr>
+          <w:rFonts w:hint="default" w:ascii="Times New Roman" w:hAnsi="Times New Roman" w:eastAsia="SimSun" w:cs="Times New Roman"/>
+          <w:b w:val="0"/>
+          <w:bCs w:val="0"/>
+          <w:i w:val="0"/>
+          <w:caps w:val="0"/>
+          <w:color w:val="000000"/>
+          <w:spacing w:val="0"/>
+          <w:sz w:val="27"/>
+          <w:szCs w:val="27"/>
+          <w:lang w:val="en-US"/>
+        </w:rPr>
+        <w:t xml:space="preserve">if it’s called along with a trailing slash, </w:t>
+      </w:r>
+      <w:r>
+        <w:rPr>
+          <w:rFonts w:hint="default" w:ascii="Times New Roman" w:hAnsi="Times New Roman" w:eastAsia="SimSun" w:cs="Times New Roman"/>
+          <w:b w:val="0"/>
+          <w:bCs w:val="0"/>
+          <w:i/>
+          <w:iCs/>
+          <w:caps w:val="0"/>
+          <w:color w:val="000000"/>
+          <w:spacing w:val="0"/>
+          <w:sz w:val="27"/>
+          <w:szCs w:val="27"/>
+          <w:lang w:val="en-US"/>
+        </w:rPr>
+        <w:t xml:space="preserve">Page Not Found </w:t>
+      </w:r>
+      <w:r>
+        <w:rPr>
+          <w:rFonts w:hint="default" w:ascii="Times New Roman" w:hAnsi="Times New Roman" w:eastAsia="SimSun" w:cs="Times New Roman"/>
+          <w:b w:val="0"/>
+          <w:bCs w:val="0"/>
+          <w:i w:val="0"/>
+          <w:iCs w:val="0"/>
+          <w:caps w:val="0"/>
+          <w:color w:val="000000"/>
+          <w:spacing w:val="0"/>
+          <w:sz w:val="27"/>
+          <w:szCs w:val="27"/>
+          <w:lang w:val="en-US"/>
+        </w:rPr>
+        <w:t>error occurs</w:t>
+      </w:r>
+    </w:p>
+    <w:p>
+      <w:pPr>
+        <w:ind w:leftChars="200"/>
+        <w:jc w:val="left"/>
+        <w:rPr>
+          <w:rFonts w:hint="default" w:ascii="Times New Roman" w:hAnsi="Times New Roman" w:eastAsia="SimSun" w:cs="Times New Roman"/>
+          <w:i w:val="0"/>
+          <w:caps w:val="0"/>
+          <w:color w:val="000000"/>
+          <w:spacing w:val="0"/>
+          <w:sz w:val="27"/>
+          <w:szCs w:val="27"/>
+          <w:lang w:val="en-US"/>
+        </w:rPr>
+      </w:pPr>
+      <w:r>
+        <w:rPr>
+          <w:rFonts w:hint="default" w:ascii="Times New Roman" w:hAnsi="Times New Roman" w:eastAsia="SimSun" w:cs="Times New Roman"/>
+          <w:i w:val="0"/>
+          <w:caps w:val="0"/>
+          <w:color w:val="000000"/>
+          <w:spacing w:val="0"/>
+          <w:sz w:val="27"/>
+          <w:szCs w:val="27"/>
+          <w:lang w:val="en-US"/>
+        </w:rPr>
+        <w:t>For the image on the right, when accessed without the trailing slash, it redirects to the URL with trailing slash. Though it seems to work fine, the page could be accessed by two URL’s, one with trailing slash and one without which makes the search engine to index the particular web page twice.</w:t>
+      </w:r>
     </w:p>
     <w:sectPr>
       <w:headerReference r:id="rId3" w:type="default"/>
@@ -1281,22 +1956,6 @@
                       <a:ln w="6350">
                         <a:noFill/>
                       </a:ln>
-                      <a:extLst>
-                        <a:ext uri="{909E8E84-426E-40DD-AFC4-6F175D3DCCD1}">
-                          <a14:hiddenFill xmlns:a14="http://schemas.microsoft.com/office/drawing/2010/main">
-                            <a:solidFill>
-                              <a:schemeClr val="lt1"/>
-                            </a:solidFill>
-                          </a14:hiddenFill>
-                        </a:ext>
-                        <a:ext uri="{91240B29-F687-4F45-9708-019B960494DF}">
-                          <a14:hiddenLine xmlns:a14="http://schemas.microsoft.com/office/drawing/2010/main" w="6350">
-                            <a:solidFill>
-                              <a:prstClr val="black"/>
-                            </a:solidFill>
-                          </a14:hiddenLine>
-                        </a:ext>
-                      </a:extLst>
                     </wps:spPr>
                     <wps:style>
                       <a:lnRef idx="0">
@@ -1366,7 +2025,7 @@
         </mc:Choice>
         <mc:Fallback>
           <w:pict>
-            <v:shape id="_x0000_s1026" o:spid="_x0000_s1026" o:spt="202" type="#_x0000_t202" style="position:absolute;left:0pt;margin-top:0pt;height:144pt;width:144pt;mso-position-horizontal:right;mso-position-horizontal-relative:margin;mso-wrap-style:none;z-index:251658240;mso-width-relative:page;mso-height-relative:page;" filled="f" stroked="f" coordsize="21600,21600" o:gfxdata="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">
+            <v:shape id="_x0000_s1026" o:spid="_x0000_s1026" o:spt="202" type="#_x0000_t202" style="position:absolute;left:0pt;margin-top:0pt;height:144pt;width:144pt;mso-position-horizontal:right;mso-position-horizontal-relative:margin;mso-wrap-style:none;z-index:251658240;mso-width-relative:page;mso-height-relative:page;" filled="f" stroked="f" coordsize="21600,21600" o:gfxdata="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">
               <v:fill on="f" focussize="0,0"/>
               <v:stroke on="f" weight="0.5pt"/>
               <v:imagedata o:title=""/>

</xml_diff>